<commit_message>
Modificações ocorridas na aula.
</commit_message>
<xml_diff>
--- a/Gestao Estrategica TI/Estrategia Empresarial/Estudo de Caso.docx
+++ b/Gestao Estrategica TI/Estrategia Empresarial/Estudo de Caso.docx
@@ -7,7 +7,7 @@
         <w:pStyle w:val="style1"/>
         <w:numPr>
           <w:ilvl w:val="0"/>
-          <w:numId w:val="1"/>
+          <w:numId w:val="2"/>
         </w:numPr>
         <w:spacing w:after="0" w:before="480"/>
         <w:ind w:hanging="357" w:left="357" w:right="0"/>
@@ -19,40 +19,86 @@
     </w:p>
     <w:p>
       <w:pPr>
-        <w:pStyle w:val="style24"/>
+        <w:pStyle w:val="style27"/>
+        <w:numPr>
+          <w:ilvl w:val="0"/>
+          <w:numId w:val="3"/>
+        </w:numPr>
+      </w:pPr>
+      <w:r>
+        <w:rPr>
+          <w:b/>
+        </w:rPr>
+        <w:t>Visão Míope</w:t>
+      </w:r>
+      <w:r>
+        <w:rPr/>
+        <w:t>: Venda de sistemas de irrigação</w:t>
+      </w:r>
+    </w:p>
+    <w:p>
+      <w:pPr>
+        <w:pStyle w:val="style27"/>
+        <w:numPr>
+          <w:ilvl w:val="0"/>
+          <w:numId w:val="3"/>
+        </w:numPr>
+      </w:pPr>
+      <w:r>
+        <w:rPr>
+          <w:b/>
+        </w:rPr>
+        <w:t>Visão Estratégica</w:t>
+      </w:r>
+      <w:r>
+        <w:rPr/>
+        <w:t>: Natureza e Bem-estar.</w:t>
+      </w:r>
+    </w:p>
+    <w:p>
+      <w:pPr>
+        <w:pStyle w:val="style1"/>
         <w:numPr>
           <w:ilvl w:val="0"/>
           <w:numId w:val="2"/>
         </w:numPr>
-      </w:pPr>
-      <w:r>
-        <w:rPr>
-          <w:b/>
-        </w:rPr>
-        <w:t>Visão Míope</w:t>
-      </w:r>
+        <w:ind w:hanging="357" w:left="357" w:right="0"/>
+      </w:pPr>
       <w:r>
         <w:rPr/>
-        <w:t>: Venda de sistemas de irrigação</w:t>
+        <w:t>Missão</w:t>
       </w:r>
     </w:p>
     <w:p>
       <w:pPr>
-        <w:pStyle w:val="style24"/>
+        <w:pStyle w:val="style0"/>
+      </w:pPr>
+      <w:r>
+        <w:rPr/>
+        <w:t>Desenvolver, produzir e Disponibilizar soluções inovadoras e sustentáveis de jardinagem para o mercado consumidor seguindo as melhores práticas de gestão de recursos ambientais.</w:t>
+      </w:r>
+    </w:p>
+    <w:p>
+      <w:pPr>
+        <w:pStyle w:val="style1"/>
         <w:numPr>
           <w:ilvl w:val="0"/>
           <w:numId w:val="2"/>
         </w:numPr>
-      </w:pPr>
-      <w:r>
-        <w:rPr>
-          <w:b/>
-        </w:rPr>
-        <w:t>Visão Estratégica</w:t>
-      </w:r>
+        <w:ind w:hanging="357" w:left="357" w:right="0"/>
+      </w:pPr>
       <w:r>
         <w:rPr/>
-        <w:t>: Natureza e Bem-estar.</w:t>
+        <w:t>Visão</w:t>
+      </w:r>
+    </w:p>
+    <w:p>
+      <w:pPr>
+        <w:pStyle w:val="style0"/>
+      </w:pPr>
+      <w:r>
+        <w:rPr/>
+        <w:t>Consolidar-se como produtor de sistemas de irrigação de maior receita no mercado americano até 2017 e ter no mínimo 5% do mercado europeu no mesmo período.</w:t>
       </w:r>
     </w:p>
     <w:p>
@@ -60,22 +106,17 @@
         <w:pStyle w:val="style1"/>
         <w:numPr>
           <w:ilvl w:val="0"/>
-          <w:numId w:val="1"/>
+          <w:numId w:val="2"/>
         </w:numPr>
         <w:ind w:hanging="357" w:left="357" w:right="0"/>
       </w:pPr>
       <w:r>
         <w:rPr/>
-        <w:t>Missão</w:t>
-      </w:r>
-    </w:p>
-    <w:p>
-      <w:pPr>
-        <w:pStyle w:val="style0"/>
-      </w:pPr>
+        <w:t xml:space="preserve"> </w:t>
+      </w:r>
       <w:r>
         <w:rPr/>
-        <w:t>Desenvolver, produzir e Disponibilizar soluções inovadoras e sustentáveis de jardinagem para o mercado consumidor seguindo as melhores práticas de gestão de recursos ambientais.</w:t>
+        <w:t>Modelo PEST</w:t>
       </w:r>
     </w:p>
     <w:p>
@@ -83,48 +124,7 @@
         <w:pStyle w:val="style1"/>
         <w:numPr>
           <w:ilvl w:val="0"/>
-          <w:numId w:val="1"/>
-        </w:numPr>
-        <w:ind w:hanging="357" w:left="357" w:right="0"/>
-      </w:pPr>
-      <w:r>
-        <w:rPr/>
-        <w:t>Visão</w:t>
-      </w:r>
-    </w:p>
-    <w:p>
-      <w:pPr>
-        <w:pStyle w:val="style0"/>
-      </w:pPr>
-      <w:r>
-        <w:rPr/>
-        <w:t>Tornar-se, em cinco anos, a maior empresa de soluções de jardinagem nos EUA, União Europeia, China e Japão, e consolidar-se nos mercados emergentes da América Latina atingindo ao final desse período lucro de U$ 1,5 bilhões.</w:t>
-      </w:r>
-    </w:p>
-    <w:p>
-      <w:pPr>
-        <w:pStyle w:val="style1"/>
-        <w:numPr>
-          <w:ilvl w:val="0"/>
-          <w:numId w:val="1"/>
-        </w:numPr>
-        <w:ind w:hanging="357" w:left="357" w:right="0"/>
-      </w:pPr>
-      <w:r>
-        <w:rPr/>
-        <w:t xml:space="preserve"> </w:t>
-      </w:r>
-      <w:r>
-        <w:rPr/>
-        <w:t>Modelo PEST</w:t>
-      </w:r>
-    </w:p>
-    <w:p>
-      <w:pPr>
-        <w:pStyle w:val="style1"/>
-        <w:numPr>
-          <w:ilvl w:val="0"/>
-          <w:numId w:val="1"/>
+          <w:numId w:val="2"/>
         </w:numPr>
         <w:ind w:hanging="357" w:left="357" w:right="0"/>
       </w:pPr>
@@ -138,7 +138,7 @@
         <w:pStyle w:val="style2"/>
         <w:numPr>
           <w:ilvl w:val="1"/>
-          <w:numId w:val="1"/>
+          <w:numId w:val="2"/>
         </w:numPr>
       </w:pPr>
       <w:r>
@@ -150,9 +150,9 @@
       <w:tblPr>
         <w:jc w:val="left"/>
         <w:tblBorders>
-          <w:top w:color="000000" w:space="0" w:sz="2" w:val="single"/>
-          <w:left w:color="000000" w:space="0" w:sz="2" w:val="single"/>
-          <w:bottom w:color="000000" w:space="0" w:sz="2" w:val="single"/>
+          <w:top w:color="000001" w:space="0" w:sz="2" w:val="single"/>
+          <w:left w:color="000001" w:space="0" w:sz="2" w:val="single"/>
+          <w:bottom w:color="000001" w:space="0" w:sz="2" w:val="single"/>
         </w:tblBorders>
         <w:tblInd w:type="dxa" w:w="-108"/>
       </w:tblPr>
@@ -169,11 +169,11 @@
           <w:tcPr>
             <w:tcW w:type="dxa" w:w="4322"/>
             <w:tcBorders>
-              <w:top w:color="000000" w:space="0" w:sz="2" w:val="single"/>
-              <w:left w:color="000000" w:space="0" w:sz="2" w:val="single"/>
-              <w:bottom w:color="000000" w:space="0" w:sz="2" w:val="single"/>
+              <w:top w:color="000001" w:space="0" w:sz="2" w:val="single"/>
+              <w:left w:color="000001" w:space="0" w:sz="2" w:val="single"/>
+              <w:bottom w:color="000001" w:space="0" w:sz="2" w:val="single"/>
             </w:tcBorders>
-            <w:shd w:fill="auto" w:val="clear"/>
+            <w:shd w:fill="FFFFFF" w:val="clear"/>
             <w:tcMar>
               <w:top w:type="dxa" w:w="0"/>
               <w:left w:type="dxa" w:w="108"/>
@@ -184,6 +184,7 @@
           <w:p>
             <w:pPr>
               <w:pStyle w:val="style0"/>
+              <w:spacing w:after="200" w:before="0"/>
               <w:jc w:val="center"/>
             </w:pPr>
             <w:r>
@@ -199,12 +200,12 @@
           <w:tcPr>
             <w:tcW w:type="dxa" w:w="4322"/>
             <w:tcBorders>
-              <w:top w:color="000000" w:space="0" w:sz="2" w:val="single"/>
-              <w:left w:color="000000" w:space="0" w:sz="2" w:val="single"/>
-              <w:bottom w:color="000000" w:space="0" w:sz="2" w:val="single"/>
-              <w:right w:color="000000" w:space="0" w:sz="2" w:val="single"/>
+              <w:top w:color="000001" w:space="0" w:sz="2" w:val="single"/>
+              <w:left w:color="000001" w:space="0" w:sz="2" w:val="single"/>
+              <w:bottom w:color="000001" w:space="0" w:sz="2" w:val="single"/>
+              <w:right w:color="000001" w:space="0" w:sz="2" w:val="single"/>
             </w:tcBorders>
-            <w:shd w:fill="auto" w:val="clear"/>
+            <w:shd w:fill="FFFFFF" w:val="clear"/>
             <w:tcMar>
               <w:top w:type="dxa" w:w="0"/>
               <w:left w:type="dxa" w:w="108"/>
@@ -215,6 +216,7 @@
           <w:p>
             <w:pPr>
               <w:pStyle w:val="style0"/>
+              <w:spacing w:after="200" w:before="0"/>
               <w:jc w:val="center"/>
             </w:pPr>
             <w:r>
@@ -235,10 +237,10 @@
           <w:tcPr>
             <w:tcW w:type="dxa" w:w="4322"/>
             <w:tcBorders>
-              <w:left w:color="000000" w:space="0" w:sz="2" w:val="single"/>
-              <w:bottom w:color="000000" w:space="0" w:sz="2" w:val="single"/>
+              <w:left w:color="000001" w:space="0" w:sz="2" w:val="single"/>
+              <w:bottom w:color="000001" w:space="0" w:sz="2" w:val="single"/>
             </w:tcBorders>
-            <w:shd w:fill="auto" w:val="clear"/>
+            <w:shd w:fill="FFFFFF" w:val="clear"/>
             <w:tcMar>
               <w:top w:type="dxa" w:w="0"/>
               <w:left w:type="dxa" w:w="108"/>
@@ -249,10 +251,16 @@
           <w:p>
             <w:pPr>
               <w:pStyle w:val="style0"/>
+              <w:widowControl/>
+              <w:tabs>
+                <w:tab w:leader="none" w:pos="708" w:val="left"/>
+              </w:tabs>
+              <w:suppressAutoHyphens w:val="true"/>
+              <w:spacing w:after="200" w:before="0" w:line="276" w:lineRule="auto"/>
             </w:pPr>
             <w:r>
               <w:rPr/>
-              <w:t>O1 – Maior consciência ambiental da sociedade</w:t>
+              <w:t>O1 – Maior consciência ambiental da sociedade aumentará a venda de produtos que disperdissem menos os recursos naturais.</w:t>
             </w:r>
           </w:p>
         </w:tc>
@@ -260,11 +268,11 @@
           <w:tcPr>
             <w:tcW w:type="dxa" w:w="4322"/>
             <w:tcBorders>
-              <w:left w:color="000000" w:space="0" w:sz="2" w:val="single"/>
-              <w:bottom w:color="000000" w:space="0" w:sz="2" w:val="single"/>
-              <w:right w:color="000000" w:space="0" w:sz="2" w:val="single"/>
+              <w:left w:color="000001" w:space="0" w:sz="2" w:val="single"/>
+              <w:bottom w:color="000001" w:space="0" w:sz="2" w:val="single"/>
+              <w:right w:color="000001" w:space="0" w:sz="2" w:val="single"/>
             </w:tcBorders>
-            <w:shd w:fill="auto" w:val="clear"/>
+            <w:shd w:fill="FFFFFF" w:val="clear"/>
             <w:tcMar>
               <w:top w:type="dxa" w:w="0"/>
               <w:left w:type="dxa" w:w="108"/>
@@ -278,7 +286,22 @@
             </w:pPr>
             <w:r>
               <w:rPr/>
-              <w:t>T1 – Certos lugares estão restringindo o uso d'água. Ex: Water Law – Emirados Árabes, Colorado State Water Law,Loi sur l'efficacité  énergétique d'Ottawa, preocupação com uso de água durante as Olimpíadas de 2008</w:t>
+              <w:t xml:space="preserve">T1 – Restrição do uso d'água o que pode reduzir o número de pessoas interessadas em ter um campo ou jardim e consequentemente diminuir o número de vendas. Ex: </w:t>
+            </w:r>
+          </w:p>
+          <w:p>
+            <w:pPr>
+              <w:pStyle w:val="style0"/>
+              <w:widowControl/>
+              <w:tabs>
+                <w:tab w:leader="none" w:pos="708" w:val="left"/>
+              </w:tabs>
+              <w:suppressAutoHyphens w:val="true"/>
+              <w:spacing w:after="200" w:before="0" w:line="276" w:lineRule="auto"/>
+            </w:pPr>
+            <w:r>
+              <w:rPr/>
+              <w:t>Water Law – Emirados Árabes, Colorado State Water Law,Loi sur l'efficacité  énergétique d'Ottawa, preocupação com uso de água durante as Olimpíadas de 2008</w:t>
             </w:r>
           </w:p>
         </w:tc>
@@ -291,10 +314,10 @@
           <w:tcPr>
             <w:tcW w:type="dxa" w:w="4322"/>
             <w:tcBorders>
-              <w:left w:color="000000" w:space="0" w:sz="2" w:val="single"/>
-              <w:bottom w:color="000000" w:space="0" w:sz="2" w:val="single"/>
+              <w:left w:color="000001" w:space="0" w:sz="2" w:val="single"/>
+              <w:bottom w:color="000001" w:space="0" w:sz="2" w:val="single"/>
             </w:tcBorders>
-            <w:shd w:fill="auto" w:val="clear"/>
+            <w:shd w:fill="FFFFFF" w:val="clear"/>
             <w:tcMar>
               <w:top w:type="dxa" w:w="0"/>
               <w:left w:type="dxa" w:w="108"/>
@@ -305,10 +328,16 @@
           <w:p>
             <w:pPr>
               <w:pStyle w:val="style0"/>
+              <w:widowControl/>
+              <w:tabs>
+                <w:tab w:leader="none" w:pos="708" w:val="left"/>
+              </w:tabs>
+              <w:suppressAutoHyphens w:val="true"/>
+              <w:spacing w:after="200" w:before="0" w:line="276" w:lineRule="auto"/>
             </w:pPr>
             <w:r>
               <w:rPr/>
-              <w:t>O2 – Atividade de P &amp; D reaproveitando Tecnologias já existentes (pássaro na mão, produtos a frente do seu tempo).</w:t>
+              <w:t>O2 – Reduções de Impostos para empresas socio-responsáveis reduzem os impostos e aumentam a margem de lucro da empresa.</w:t>
             </w:r>
           </w:p>
         </w:tc>
@@ -316,11 +345,11 @@
           <w:tcPr>
             <w:tcW w:type="dxa" w:w="4322"/>
             <w:tcBorders>
-              <w:left w:color="000000" w:space="0" w:sz="2" w:val="single"/>
-              <w:bottom w:color="000000" w:space="0" w:sz="2" w:val="single"/>
-              <w:right w:color="000000" w:space="0" w:sz="2" w:val="single"/>
+              <w:left w:color="000001" w:space="0" w:sz="2" w:val="single"/>
+              <w:bottom w:color="000001" w:space="0" w:sz="2" w:val="single"/>
+              <w:right w:color="000001" w:space="0" w:sz="2" w:val="single"/>
             </w:tcBorders>
-            <w:shd w:fill="auto" w:val="clear"/>
+            <w:shd w:fill="FFFFFF" w:val="clear"/>
             <w:tcMar>
               <w:top w:type="dxa" w:w="0"/>
               <w:left w:type="dxa" w:w="108"/>
@@ -331,10 +360,16 @@
           <w:p>
             <w:pPr>
               <w:pStyle w:val="style0"/>
+              <w:widowControl/>
+              <w:tabs>
+                <w:tab w:leader="none" w:pos="708" w:val="left"/>
+              </w:tabs>
+              <w:suppressAutoHyphens w:val="true"/>
+              <w:spacing w:after="200" w:before="0" w:line="276" w:lineRule="auto"/>
             </w:pPr>
             <w:r>
               <w:rPr/>
-              <w:t>T2 – Crise global reduzindo a quantidade e disposição econômica de consumidores.</w:t>
+              <w:t>T2 – Crise global reduzindo a quantidade e disposição econômica de consumidores diminuirá o interesse dos consumidores em ter campos ou jardins.</w:t>
             </w:r>
           </w:p>
         </w:tc>
@@ -347,10 +382,10 @@
           <w:tcPr>
             <w:tcW w:type="dxa" w:w="4322"/>
             <w:tcBorders>
-              <w:left w:color="000000" w:space="0" w:sz="2" w:val="single"/>
-              <w:bottom w:color="000000" w:space="0" w:sz="2" w:val="single"/>
+              <w:left w:color="000001" w:space="0" w:sz="2" w:val="single"/>
+              <w:bottom w:color="000001" w:space="0" w:sz="2" w:val="single"/>
             </w:tcBorders>
-            <w:shd w:fill="auto" w:val="clear"/>
+            <w:shd w:fill="FFFFFF" w:val="clear"/>
             <w:tcMar>
               <w:top w:type="dxa" w:w="0"/>
               <w:left w:type="dxa" w:w="108"/>
@@ -361,9 +396,16 @@
           <w:p>
             <w:pPr>
               <w:pStyle w:val="style0"/>
+              <w:widowControl/>
+              <w:tabs>
+                <w:tab w:leader="none" w:pos="708" w:val="left"/>
+              </w:tabs>
+              <w:suppressAutoHyphens w:val="true"/>
+              <w:spacing w:after="200" w:before="0" w:line="276" w:lineRule="auto"/>
             </w:pPr>
             <w:r>
               <w:rPr/>
+              <w:t xml:space="preserve">O3 – Desvalorização do dolar frente a moedas estrangeiras facilitará as exportações dos EUA para outros países. </w:t>
             </w:r>
           </w:p>
         </w:tc>
@@ -371,11 +413,11 @@
           <w:tcPr>
             <w:tcW w:type="dxa" w:w="4322"/>
             <w:tcBorders>
-              <w:left w:color="000000" w:space="0" w:sz="2" w:val="single"/>
-              <w:bottom w:color="000000" w:space="0" w:sz="2" w:val="single"/>
-              <w:right w:color="000000" w:space="0" w:sz="2" w:val="single"/>
+              <w:left w:color="000001" w:space="0" w:sz="2" w:val="single"/>
+              <w:bottom w:color="000001" w:space="0" w:sz="2" w:val="single"/>
+              <w:right w:color="000001" w:space="0" w:sz="2" w:val="single"/>
             </w:tcBorders>
-            <w:shd w:fill="auto" w:val="clear"/>
+            <w:shd w:fill="FFFFFF" w:val="clear"/>
             <w:tcMar>
               <w:top w:type="dxa" w:w="0"/>
               <w:left w:type="dxa" w:w="108"/>
@@ -386,10 +428,78 @@
           <w:p>
             <w:pPr>
               <w:pStyle w:val="style0"/>
+              <w:widowControl/>
+              <w:tabs>
+                <w:tab w:leader="none" w:pos="708" w:val="left"/>
+              </w:tabs>
+              <w:suppressAutoHyphens w:val="true"/>
+              <w:spacing w:after="200" w:before="0" w:line="276" w:lineRule="auto"/>
             </w:pPr>
             <w:r>
               <w:rPr/>
-              <w:t xml:space="preserve">T3 – Concorrentes entrando em mercados onde eu já estou posicionado ou onde pretendo me posicionar com custos mais baixos de produção como: </w:t>
+              <w:t xml:space="preserve">T3 – Barreiras tarifárias impostas pelo governo dos EUA frente a importação de componentes eletrônicos mais baratos proveniente de mercados emergentes o que aumenta o custo de produção e consequentemente reduz as vendas. </w:t>
+            </w:r>
+          </w:p>
+        </w:tc>
+      </w:tr>
+      <w:tr>
+        <w:trPr>
+          <w:cantSplit w:val="true"/>
+        </w:trPr>
+        <w:tc>
+          <w:tcPr>
+            <w:tcW w:type="dxa" w:w="4322"/>
+            <w:tcBorders>
+              <w:left w:color="000001" w:space="0" w:sz="2" w:val="single"/>
+              <w:bottom w:color="000001" w:space="0" w:sz="2" w:val="single"/>
+            </w:tcBorders>
+            <w:shd w:fill="FFFFFF" w:val="clear"/>
+            <w:tcMar>
+              <w:top w:type="dxa" w:w="0"/>
+              <w:left w:type="dxa" w:w="108"/>
+              <w:bottom w:type="dxa" w:w="0"/>
+              <w:right w:type="dxa" w:w="108"/>
+            </w:tcMar>
+          </w:tcPr>
+          <w:p>
+            <w:pPr>
+              <w:pStyle w:val="style0"/>
+              <w:widowControl/>
+              <w:tabs>
+                <w:tab w:leader="none" w:pos="708" w:val="left"/>
+              </w:tabs>
+              <w:suppressAutoHyphens w:val="true"/>
+              <w:spacing w:after="200" w:before="0" w:line="276" w:lineRule="auto"/>
+            </w:pPr>
+            <w:r>
+              <w:rPr/>
+              <w:t>O2 – Atividade de P &amp; D reaproveitando Tecnologias já existentes gerará redução  de custos de produção (pássaro na mão, produtos a frente do seu tempo).</w:t>
+            </w:r>
+          </w:p>
+        </w:tc>
+        <w:tc>
+          <w:tcPr>
+            <w:tcW w:type="dxa" w:w="4322"/>
+            <w:tcBorders>
+              <w:left w:color="000001" w:space="0" w:sz="2" w:val="single"/>
+              <w:bottom w:color="000001" w:space="0" w:sz="2" w:val="single"/>
+              <w:right w:color="000001" w:space="0" w:sz="2" w:val="single"/>
+            </w:tcBorders>
+            <w:shd w:fill="FFFFFF" w:val="clear"/>
+            <w:tcMar>
+              <w:top w:type="dxa" w:w="0"/>
+              <w:left w:type="dxa" w:w="108"/>
+              <w:bottom w:type="dxa" w:w="0"/>
+              <w:right w:type="dxa" w:w="108"/>
+            </w:tcMar>
+          </w:tcPr>
+          <w:p>
+            <w:pPr>
+              <w:pStyle w:val="style0"/>
+            </w:pPr>
+            <w:r>
+              <w:rPr/>
+              <w:t xml:space="preserve">T3 – Concorrentes com menor custo de produção, mais especificamente da China e Índia,  tornam difícil : </w:t>
             </w:r>
           </w:p>
           <w:p>
@@ -404,6 +514,12 @@
           <w:p>
             <w:pPr>
               <w:pStyle w:val="style0"/>
+              <w:widowControl/>
+              <w:tabs>
+                <w:tab w:leader="none" w:pos="708" w:val="left"/>
+              </w:tabs>
+              <w:suppressAutoHyphens w:val="true"/>
+              <w:spacing w:after="200" w:before="0" w:line="276" w:lineRule="auto"/>
             </w:pPr>
             <w:r>
               <w:rPr/>
@@ -416,6 +532,12 @@
     <w:p>
       <w:pPr>
         <w:pStyle w:val="style0"/>
+        <w:widowControl/>
+        <w:tabs>
+          <w:tab w:leader="none" w:pos="708" w:val="left"/>
+        </w:tabs>
+        <w:suppressAutoHyphens w:val="true"/>
+        <w:spacing w:after="200" w:before="0" w:line="276" w:lineRule="auto"/>
       </w:pPr>
       <w:r>
         <w:rPr/>
@@ -439,6 +561,125 @@
   <w:abstractNum w:abstractNumId="1">
     <w:lvl w:ilvl="0">
       <w:start w:val="1"/>
+      <w:numFmt w:val="none"/>
+      <w:suff w:val="nothing"/>
+      <w:lvlText w:val=""/>
+      <w:lvlJc w:val="left"/>
+      <w:pPr>
+        <w:tabs>
+          <w:tab w:pos="432" w:val="num"/>
+        </w:tabs>
+        <w:ind w:hanging="432" w:left="432"/>
+      </w:pPr>
+    </w:lvl>
+    <w:lvl w:ilvl="1">
+      <w:start w:val="1"/>
+      <w:numFmt w:val="none"/>
+      <w:suff w:val="nothing"/>
+      <w:lvlText w:val=""/>
+      <w:lvlJc w:val="left"/>
+      <w:pPr>
+        <w:tabs>
+          <w:tab w:pos="576" w:val="num"/>
+        </w:tabs>
+        <w:ind w:hanging="576" w:left="576"/>
+      </w:pPr>
+    </w:lvl>
+    <w:lvl w:ilvl="2">
+      <w:start w:val="1"/>
+      <w:numFmt w:val="none"/>
+      <w:suff w:val="nothing"/>
+      <w:lvlText w:val=""/>
+      <w:lvlJc w:val="left"/>
+      <w:pPr>
+        <w:tabs>
+          <w:tab w:pos="720" w:val="num"/>
+        </w:tabs>
+        <w:ind w:hanging="720" w:left="720"/>
+      </w:pPr>
+    </w:lvl>
+    <w:lvl w:ilvl="3">
+      <w:start w:val="1"/>
+      <w:numFmt w:val="none"/>
+      <w:suff w:val="nothing"/>
+      <w:lvlText w:val=""/>
+      <w:lvlJc w:val="left"/>
+      <w:pPr>
+        <w:tabs>
+          <w:tab w:pos="864" w:val="num"/>
+        </w:tabs>
+        <w:ind w:hanging="864" w:left="864"/>
+      </w:pPr>
+    </w:lvl>
+    <w:lvl w:ilvl="4">
+      <w:start w:val="1"/>
+      <w:numFmt w:val="none"/>
+      <w:suff w:val="nothing"/>
+      <w:lvlText w:val=""/>
+      <w:lvlJc w:val="left"/>
+      <w:pPr>
+        <w:tabs>
+          <w:tab w:pos="1008" w:val="num"/>
+        </w:tabs>
+        <w:ind w:hanging="1008" w:left="1008"/>
+      </w:pPr>
+    </w:lvl>
+    <w:lvl w:ilvl="5">
+      <w:start w:val="1"/>
+      <w:numFmt w:val="none"/>
+      <w:suff w:val="nothing"/>
+      <w:lvlText w:val=""/>
+      <w:lvlJc w:val="left"/>
+      <w:pPr>
+        <w:tabs>
+          <w:tab w:pos="1152" w:val="num"/>
+        </w:tabs>
+        <w:ind w:hanging="1152" w:left="1152"/>
+      </w:pPr>
+    </w:lvl>
+    <w:lvl w:ilvl="6">
+      <w:start w:val="1"/>
+      <w:numFmt w:val="none"/>
+      <w:suff w:val="nothing"/>
+      <w:lvlText w:val=""/>
+      <w:lvlJc w:val="left"/>
+      <w:pPr>
+        <w:tabs>
+          <w:tab w:pos="1296" w:val="num"/>
+        </w:tabs>
+        <w:ind w:hanging="1296" w:left="1296"/>
+      </w:pPr>
+    </w:lvl>
+    <w:lvl w:ilvl="7">
+      <w:start w:val="1"/>
+      <w:numFmt w:val="none"/>
+      <w:suff w:val="nothing"/>
+      <w:lvlText w:val=""/>
+      <w:lvlJc w:val="left"/>
+      <w:pPr>
+        <w:tabs>
+          <w:tab w:pos="1440" w:val="num"/>
+        </w:tabs>
+        <w:ind w:hanging="1440" w:left="1440"/>
+      </w:pPr>
+    </w:lvl>
+    <w:lvl w:ilvl="8">
+      <w:start w:val="1"/>
+      <w:numFmt w:val="none"/>
+      <w:suff w:val="nothing"/>
+      <w:lvlText w:val=""/>
+      <w:lvlJc w:val="left"/>
+      <w:pPr>
+        <w:tabs>
+          <w:tab w:pos="1584" w:val="num"/>
+        </w:tabs>
+        <w:ind w:hanging="1584" w:left="1584"/>
+      </w:pPr>
+    </w:lvl>
+  </w:abstractNum>
+  <w:abstractNum w:abstractNumId="2">
+    <w:lvl w:ilvl="0">
+      <w:start w:val="1"/>
       <w:numFmt w:val="decimal"/>
       <w:lvlText w:val="%1."/>
       <w:lvlJc w:val="left"/>
@@ -551,7 +792,7 @@
       </w:pPr>
     </w:lvl>
   </w:abstractNum>
-  <w:abstractNum w:abstractNumId="2">
+  <w:abstractNum w:abstractNumId="3">
     <w:lvl w:ilvl="0">
       <w:start w:val="1"/>
       <w:numFmt w:val="bullet"/>
@@ -666,6 +907,9 @@
   </w:num>
   <w:num w:numId="2">
     <w:abstractNumId w:val="2"/>
+  </w:num>
+  <w:num w:numId="3">
+    <w:abstractNumId w:val="3"/>
   </w:num>
 </w:numbering>
 </file>
@@ -685,7 +929,7 @@
     </w:pPr>
     <w:rPr>
       <w:rFonts w:ascii="Calibri" w:cs="" w:eastAsia="Droid Sans Fallback" w:hAnsi="Calibri"/>
-      <w:color w:val="auto"/>
+      <w:color w:val="00000A"/>
       <w:sz w:val="22"/>
       <w:szCs w:val="22"/>
       <w:lang w:bidi="ar-SA" w:eastAsia="en-US" w:val="pt-BR"/>
@@ -694,17 +938,12 @@
   <w:style w:styleId="style1" w:type="paragraph">
     <w:name w:val="Título 1"/>
     <w:basedOn w:val="style0"/>
-    <w:next w:val="style20"/>
+    <w:next w:val="style23"/>
     <w:pPr>
       <w:keepNext/>
       <w:keepLines/>
-      <w:numPr>
-        <w:ilvl w:val="0"/>
-        <w:numId w:val="1"/>
-      </w:numPr>
       <w:spacing w:after="0" w:before="480"/>
       <w:ind w:hanging="357" w:left="357" w:right="0"/>
-      <w:outlineLvl w:val="0"/>
     </w:pPr>
     <w:rPr>
       <w:rFonts w:ascii="Cambria" w:cs="" w:hAnsi="Cambria"/>
@@ -718,7 +957,7 @@
   <w:style w:styleId="style2" w:type="paragraph">
     <w:name w:val="Título 2"/>
     <w:basedOn w:val="style0"/>
-    <w:next w:val="style20"/>
+    <w:next w:val="style23"/>
     <w:pPr>
       <w:keepNext/>
       <w:keepLines/>
@@ -733,6 +972,8 @@
       <w:rFonts w:ascii="Cambria" w:cs="" w:hAnsi="Cambria"/>
       <w:b/>
       <w:bCs/>
+      <w:i/>
+      <w:iCs/>
       <w:color w:val="4F81BD"/>
       <w:sz w:val="26"/>
       <w:szCs w:val="26"/>
@@ -776,10 +1017,31 @@
       <w:rFonts w:cs="Courier New"/>
     </w:rPr>
   </w:style>
-  <w:style w:styleId="style19" w:type="paragraph">
+  <w:style w:styleId="style19" w:type="character">
+    <w:name w:val="ListLabel 2"/>
+    <w:next w:val="style19"/>
+    <w:rPr>
+      <w:rFonts w:cs="Symbol"/>
+    </w:rPr>
+  </w:style>
+  <w:style w:styleId="style20" w:type="character">
+    <w:name w:val="ListLabel 3"/>
+    <w:next w:val="style20"/>
+    <w:rPr>
+      <w:rFonts w:cs="Courier New"/>
+    </w:rPr>
+  </w:style>
+  <w:style w:styleId="style21" w:type="character">
+    <w:name w:val="ListLabel 4"/>
+    <w:next w:val="style21"/>
+    <w:rPr>
+      <w:rFonts w:cs="Wingdings"/>
+    </w:rPr>
+  </w:style>
+  <w:style w:styleId="style22" w:type="paragraph">
     <w:name w:val="Título"/>
     <w:basedOn w:val="style0"/>
-    <w:next w:val="style20"/>
+    <w:next w:val="style23"/>
     <w:pPr>
       <w:keepNext/>
       <w:spacing w:after="120" w:before="240"/>
@@ -790,28 +1052,28 @@
       <w:szCs w:val="28"/>
     </w:rPr>
   </w:style>
-  <w:style w:styleId="style20" w:type="paragraph">
+  <w:style w:styleId="style23" w:type="paragraph">
     <w:name w:val="Corpo de texto"/>
     <w:basedOn w:val="style0"/>
-    <w:next w:val="style20"/>
+    <w:next w:val="style23"/>
     <w:pPr>
       <w:spacing w:after="120" w:before="0"/>
     </w:pPr>
     <w:rPr/>
   </w:style>
-  <w:style w:styleId="style21" w:type="paragraph">
+  <w:style w:styleId="style24" w:type="paragraph">
     <w:name w:val="Lista"/>
-    <w:basedOn w:val="style20"/>
-    <w:next w:val="style21"/>
+    <w:basedOn w:val="style23"/>
+    <w:next w:val="style24"/>
     <w:pPr/>
     <w:rPr>
       <w:rFonts w:cs="Lohit Hindi"/>
     </w:rPr>
   </w:style>
-  <w:style w:styleId="style22" w:type="paragraph">
+  <w:style w:styleId="style25" w:type="paragraph">
     <w:name w:val="Legenda"/>
     <w:basedOn w:val="style0"/>
-    <w:next w:val="style22"/>
+    <w:next w:val="style25"/>
     <w:pPr>
       <w:suppressLineNumbers/>
       <w:spacing w:after="120" w:before="120"/>
@@ -824,10 +1086,10 @@
       <w:szCs w:val="24"/>
     </w:rPr>
   </w:style>
-  <w:style w:styleId="style23" w:type="paragraph">
+  <w:style w:styleId="style26" w:type="paragraph">
     <w:name w:val="Índice"/>
     <w:basedOn w:val="style0"/>
-    <w:next w:val="style23"/>
+    <w:next w:val="style26"/>
     <w:pPr>
       <w:suppressLineNumbers/>
     </w:pPr>
@@ -835,10 +1097,10 @@
       <w:rFonts w:cs="Lohit Hindi"/>
     </w:rPr>
   </w:style>
-  <w:style w:styleId="style24" w:type="paragraph">
+  <w:style w:styleId="style27" w:type="paragraph">
     <w:name w:val="List Paragraph"/>
     <w:basedOn w:val="style0"/>
-    <w:next w:val="style24"/>
+    <w:next w:val="style27"/>
     <w:pPr>
       <w:ind w:hanging="0" w:left="720" w:right="0"/>
     </w:pPr>

</xml_diff>